<commit_message>
added svgs and ms
</commit_message>
<xml_diff>
--- a/MS/historic_birds_draft.docx
+++ b/MS/historic_birds_draft.docx
@@ -19,16 +19,34 @@
         <w:t xml:space="preserve"> </w:t>
       </w:r>
       <w:r>
-        <w:t xml:space="preserve">Despite this, long-term temporal explorations into ecological phenomena are rarer and funded less than their short-term but spatially expansive counterparts (Hughes et al. 2017). One </w:t>
-      </w:r>
-      <w:r>
-        <w:t xml:space="preserve">reason for this </w:t>
+        <w:t xml:space="preserve">Despite this, temporal explorations </w:t>
+      </w:r>
+      <w:r>
+        <w:t>of</w:t>
+      </w:r>
+      <w:r>
+        <w:t xml:space="preserve"> ecological phenomena are rarer and funded less than their short-term but spatially expansive counterparts (Hughes et al. 2017).</w:t>
+      </w:r>
+      <w:r>
+        <w:t xml:space="preserve"> T</w:t>
+      </w:r>
+      <w:r>
+        <w:t xml:space="preserve">his </w:t>
       </w:r>
       <w:r>
         <w:t>contrast</w:t>
       </w:r>
       <w:r>
-        <w:t xml:space="preserve"> arises from a key difference between space and time</w:t>
+        <w:t xml:space="preserve"> potentially</w:t>
+      </w:r>
+      <w:r>
+        <w:t xml:space="preserve"> arises from </w:t>
+      </w:r>
+      <w:r>
+        <w:t>one</w:t>
+      </w:r>
+      <w:r>
+        <w:t xml:space="preserve"> key difference between space and time</w:t>
       </w:r>
       <w:r>
         <w:t xml:space="preserve"> –</w:t>
@@ -60,7 +78,13 @@
         <w:t xml:space="preserve"> et al. 2014)</w:t>
       </w:r>
       <w:r>
-        <w:t xml:space="preserve">. Certainly, ecologists may alter the relative timing of events (e.g., </w:t>
+        <w:t xml:space="preserve">. </w:t>
+      </w:r>
+      <w:r>
+        <w:t xml:space="preserve">While </w:t>
+      </w:r>
+      <w:r>
+        <w:t xml:space="preserve">ecologists may alter the relative timing of events (e.g., </w:t>
       </w:r>
       <w:proofErr w:type="spellStart"/>
       <w:r>
@@ -76,7 +100,7 @@
       </w:r>
       <w:proofErr w:type="spellEnd"/>
       <w:r>
-        <w:t>, 2014), but it is impossible to alter time absolutely.</w:t>
+        <w:t>, 2014), it is impossible to alter time absolutely.</w:t>
       </w:r>
       <w:r>
         <w:t xml:space="preserve"> </w:t>
@@ -88,7 +112,19 @@
         <w:t>,</w:t>
       </w:r>
       <w:r>
-        <w:t xml:space="preserve"> to increase temporal extent we require a key ingredient – time. </w:t>
+        <w:t xml:space="preserve"> to increase temporal extent we </w:t>
+      </w:r>
+      <w:r>
+        <w:t xml:space="preserve">either </w:t>
+      </w:r>
+      <w:r>
+        <w:t xml:space="preserve">require </w:t>
+      </w:r>
+      <w:r>
+        <w:t>the time to do so, historically published datasets for comparison, or both (Fidino and Magle 2017)</w:t>
+      </w:r>
+      <w:r>
+        <w:t xml:space="preserve">. </w:t>
       </w:r>
       <w:r>
         <w:t xml:space="preserve"> </w:t>
@@ -146,80 +182,283 @@
         <w:t>long-term</w:t>
       </w:r>
       <w:r>
-        <w:t xml:space="preserve"> studies typically monitor breeding birds across years in urban green space as the surrounding </w:t>
+        <w:t xml:space="preserve"> studies typically monitor breeding birds in urban green space</w:t>
+      </w:r>
+      <w:r>
+        <w:t xml:space="preserve"> over time</w:t>
+      </w:r>
+      <w:r>
+        <w:t xml:space="preserve"> as the surrounding </w:t>
       </w:r>
       <w:r>
         <w:t>environment urbanizes</w:t>
       </w:r>
       <w:r>
+        <w:t>. S</w:t>
+      </w:r>
+      <w:r>
+        <w:t xml:space="preserve">ome trends </w:t>
+      </w:r>
+      <w:r>
+        <w:t xml:space="preserve">across studies </w:t>
+      </w:r>
+      <w:r>
+        <w:t xml:space="preserve">are unclear. For example, </w:t>
+      </w:r>
+      <w:r>
+        <w:t>as green space urbanizes over time</w:t>
+      </w:r>
+      <w:r>
+        <w:t xml:space="preserve"> alpha diversity</w:t>
+      </w:r>
+      <w:r>
+        <w:t xml:space="preserve"> can</w:t>
+      </w:r>
+      <w:r>
+        <w:t xml:space="preserve"> increase</w:t>
+      </w:r>
+      <w:r>
+        <w:t xml:space="preserve"> (Abs and Bergen 2008)</w:t>
+      </w:r>
+      <w:r>
+        <w:t xml:space="preserve">, decrease </w:t>
+      </w:r>
+      <w:r>
+        <w:t xml:space="preserve">(Catterall et al. 2010, Pidgeon et al. 2014, </w:t>
+      </w:r>
+      <w:proofErr w:type="spellStart"/>
+      <w:r>
+        <w:t>Strohbach</w:t>
+      </w:r>
+      <w:proofErr w:type="spellEnd"/>
+      <w:r>
+        <w:t xml:space="preserve"> et al</w:t>
+      </w:r>
+      <w:r>
+        <w:t>. 2014</w:t>
+      </w:r>
+      <w:r>
+        <w:t>)</w:t>
+      </w:r>
+      <w:r>
+        <w:t>, or not change</w:t>
+      </w:r>
+      <w:r>
+        <w:t xml:space="preserve"> at all</w:t>
+      </w:r>
+      <w:r>
+        <w:t xml:space="preserve"> </w:t>
+      </w:r>
+      <w:r>
+        <w:t xml:space="preserve">(Jones and </w:t>
+      </w:r>
+      <w:proofErr w:type="spellStart"/>
+      <w:r>
+        <w:t>Wieneke</w:t>
+      </w:r>
+      <w:proofErr w:type="spellEnd"/>
+      <w:r>
+        <w:t xml:space="preserve"> 2000, Shultz et al. 2012</w:t>
+      </w:r>
+      <w:r>
+        <w:t>).</w:t>
+      </w:r>
+      <w:r>
+        <w:t xml:space="preserve"> </w:t>
+      </w:r>
+      <w:r>
+        <w:t xml:space="preserve"> </w:t>
+      </w:r>
+      <w:r>
+        <w:t>Yet</w:t>
+      </w:r>
+      <w:r>
+        <w:t>, while the total number of species may not change as urbanization increases</w:t>
+      </w:r>
+      <w:r>
+        <w:t>,</w:t>
+      </w:r>
+      <w:r>
+        <w:t xml:space="preserve"> </w:t>
+      </w:r>
+      <w:r>
+        <w:t xml:space="preserve">species composition does </w:t>
+      </w:r>
+      <w:r>
+        <w:t xml:space="preserve">(Aldrich and Coffin 1980, Jones and </w:t>
+      </w:r>
+      <w:proofErr w:type="spellStart"/>
+      <w:r>
+        <w:t>Wieneke</w:t>
+      </w:r>
+      <w:proofErr w:type="spellEnd"/>
+      <w:r>
+        <w:t xml:space="preserve"> 2000, </w:t>
+      </w:r>
+      <w:proofErr w:type="spellStart"/>
+      <w:r>
+        <w:t>Strohbach</w:t>
+      </w:r>
+      <w:proofErr w:type="spellEnd"/>
+      <w:r>
+        <w:t xml:space="preserve"> et al. 2014)</w:t>
+      </w:r>
+      <w:r>
         <w:t>.</w:t>
+      </w:r>
+      <w:r>
+        <w:t xml:space="preserve"> Reasons for </w:t>
+      </w:r>
+      <w:r>
+        <w:t>temporal shifts in species composition</w:t>
+      </w:r>
+      <w:r>
+        <w:t xml:space="preserve"> include climate change (Travis 2003), maturation of landscaped vegetation (Jones and </w:t>
+      </w:r>
+      <w:proofErr w:type="spellStart"/>
+      <w:r>
+        <w:t>Wieneke</w:t>
+      </w:r>
+      <w:proofErr w:type="spellEnd"/>
+      <w:r>
+        <w:t xml:space="preserve"> 2000, </w:t>
+      </w:r>
+      <w:proofErr w:type="spellStart"/>
+      <w:r>
+        <w:t>Gleditsch</w:t>
+      </w:r>
+      <w:proofErr w:type="spellEnd"/>
+      <w:r>
+        <w:t xml:space="preserve"> 2016), the spread of invasive species (Foster et al. 2002), or habitat loss (Tait et al. 2005, Walk et al. 2010).</w:t>
+      </w:r>
+      <w:r>
+        <w:t xml:space="preserve"> </w:t>
+      </w:r>
+    </w:p>
+    <w:p/>
+    <w:p>
+      <w:r>
+        <w:t>TO DO:</w:t>
+      </w:r>
+    </w:p>
+    <w:p>
+      <w:pPr>
+        <w:pStyle w:val="ListParagraph"/>
+        <w:numPr>
+          <w:ilvl w:val="0"/>
+          <w:numId w:val="1"/>
+        </w:numPr>
+      </w:pPr>
+      <w:r>
+        <w:t>Last sentence in P2, hits on importance of the work.</w:t>
+      </w:r>
+    </w:p>
+    <w:p>
+      <w:pPr>
+        <w:pStyle w:val="ListParagraph"/>
+        <w:numPr>
+          <w:ilvl w:val="0"/>
+          <w:numId w:val="1"/>
+        </w:numPr>
+      </w:pPr>
+      <w:r>
+        <w:t>P3 on why we need to look at migratory period as well</w:t>
+      </w:r>
+    </w:p>
+    <w:p>
+      <w:pPr>
+        <w:pStyle w:val="ListParagraph"/>
+        <w:numPr>
+          <w:ilvl w:val="0"/>
+          <w:numId w:val="1"/>
+        </w:numPr>
+      </w:pPr>
+      <w:r>
+        <w:t>P4 pivots into our study.</w:t>
       </w:r>
       <w:bookmarkStart w:id="0" w:name="_GoBack"/>
       <w:bookmarkEnd w:id="0"/>
-      <w:r>
-        <w:t xml:space="preserve"> While changes in alpha diversity were ambiguous wherein some studies revealed increases (</w:t>
-      </w:r>
-      <w:r>
-        <w:t xml:space="preserve">Jones and </w:t>
+    </w:p>
+    <w:p/>
+    <w:p>
+      <w:r>
+        <w:t xml:space="preserve"> the species who make up </w:t>
+      </w:r>
+    </w:p>
+    <w:p>
+      <w:r>
+        <w:t>T</w:t>
+      </w:r>
+      <w:r>
+        <w:t>h</w:t>
+      </w:r>
+      <w:r>
+        <w:t>is</w:t>
+      </w:r>
+      <w:r>
+        <w:t xml:space="preserve"> </w:t>
+      </w:r>
+      <w:r>
+        <w:t>lack of</w:t>
+      </w:r>
+      <w:r>
+        <w:t xml:space="preserve"> generality</w:t>
+      </w:r>
+      <w:r>
+        <w:t xml:space="preserve"> </w:t>
+      </w:r>
+      <w:r>
+        <w:t>is related to how avian communities shift as urbanization increases</w:t>
+      </w:r>
+      <w:r>
+        <w:t xml:space="preserve">. For and reported factors related to community </w:t>
+      </w:r>
+    </w:p>
+    <w:p>
+      <w:r>
+        <w:t xml:space="preserve"> given that a high rate of temporal turnover in the </w:t>
+      </w:r>
+      <w:r>
+        <w:t xml:space="preserve">  </w:t>
+      </w:r>
+    </w:p>
+    <w:p>
+      <w:r>
+        <w:t xml:space="preserve">one emerging </w:t>
+      </w:r>
+      <w:r>
+        <w:t>observed pattern across studies is a high rate of temporal turnover</w:t>
+      </w:r>
+    </w:p>
+    <w:p/>
+    <w:p>
+      <w:r>
+        <w:t xml:space="preserve"> is the high rate of temporal turnover in the urban species </w:t>
       </w:r>
       <w:proofErr w:type="spellStart"/>
-      <w:r>
-        <w:t>Wieneke</w:t>
+      <w:proofErr w:type="gramStart"/>
+      <w:r>
+        <w:t>spe</w:t>
       </w:r>
       <w:proofErr w:type="spellEnd"/>
-      <w:r>
-        <w:t xml:space="preserve"> 2000</w:t>
-      </w:r>
-      <w:r>
-        <w:t>, Shultz et al. 2012</w:t>
-      </w:r>
-      <w:r>
-        <w:t>) or decreases (</w:t>
-      </w:r>
-      <w:r>
-        <w:t xml:space="preserve">Catterall et al. 2010, Pidgeon et al. 2014, </w:t>
-      </w:r>
-      <w:proofErr w:type="spellStart"/>
-      <w:r>
-        <w:t>Strohbach</w:t>
-      </w:r>
-      <w:proofErr w:type="spellEnd"/>
-      <w:r>
-        <w:t xml:space="preserve"> et al</w:t>
-      </w:r>
-      <w:r>
-        <w:t xml:space="preserve">) in species richness through time, a high rate of </w:t>
+      <w:proofErr w:type="gramEnd"/>
+    </w:p>
+    <w:p>
+      <w:r>
+        <w:lastRenderedPageBreak/>
+        <w:t>As monitored locations urbanize through time these studies have revealed both increases or decreases in alpha diversity over time</w:t>
+      </w:r>
+    </w:p>
+    <w:p/>
+    <w:p>
+      <w:r>
+        <w:t xml:space="preserve">a high rate of </w:t>
       </w:r>
       <w:r>
         <w:t xml:space="preserve">temporal </w:t>
       </w:r>
       <w:r>
-        <w:t>turnover in the urban species spool was an incredibly common trend across studies. Reported factors related to community turnover include climate change (Travis 2003), maturation of landscaped vegetation</w:t>
-      </w:r>
-      <w:r>
-        <w:t xml:space="preserve"> </w:t>
-      </w:r>
-      <w:r>
-        <w:t xml:space="preserve">(Jones and </w:t>
-      </w:r>
-      <w:proofErr w:type="spellStart"/>
-      <w:r>
-        <w:t>Wieneke</w:t>
-      </w:r>
-      <w:proofErr w:type="spellEnd"/>
-      <w:r>
-        <w:t xml:space="preserve"> 2000, </w:t>
-      </w:r>
-      <w:proofErr w:type="spellStart"/>
-      <w:r>
-        <w:t>Gleditsch</w:t>
-      </w:r>
-      <w:proofErr w:type="spellEnd"/>
-      <w:r>
-        <w:t xml:space="preserve"> 2016)</w:t>
-      </w:r>
-      <w:r>
-        <w:t>, the spread of invasive species (Foster et al. 2002), or habitat loss (Tait et al. 2005, Walk et al. 2010).</w:t>
+        <w:t xml:space="preserve">turnover in the urban species spool was an incredibly common trend across studies. Reported factors related to community turnover include </w:t>
       </w:r>
     </w:p>
     <w:p>
@@ -233,26 +472,10 @@
         <w:t xml:space="preserve"> subtle trends. For example, while changes in alpha diversity were equivocal at sampled locations that urbanize through time, studies often observed a</w:t>
       </w:r>
       <w:r>
-        <w:t xml:space="preserve"> high rate of turnover in species composition through time (Aldrich and Coffin 1980, Jones and </w:t>
-      </w:r>
-      <w:proofErr w:type="spellStart"/>
-      <w:r>
-        <w:t>Wieneke</w:t>
-      </w:r>
-      <w:proofErr w:type="spellEnd"/>
-      <w:r>
-        <w:t xml:space="preserve"> 2000, </w:t>
-      </w:r>
-      <w:proofErr w:type="spellStart"/>
-      <w:r>
-        <w:t>Strohbach</w:t>
-      </w:r>
-      <w:proofErr w:type="spellEnd"/>
-      <w:r>
-        <w:t xml:space="preserve"> et al. 2014).</w:t>
-      </w:r>
-      <w:r>
-        <w:t xml:space="preserve"> Such turnover is likely the result of habitat loss and fragmentation, which may negatively influence species, combined with the maturation of landscape vegetation which positively influences other. </w:t>
+        <w:t xml:space="preserve"> high rate of turnover in species composition through time </w:t>
+      </w:r>
+      <w:r>
+        <w:t xml:space="preserve">Such turnover is likely the result of habitat loss and fragmentation, which may negatively influence species, combined with the maturation of landscape vegetation which positively influences other. </w:t>
       </w:r>
     </w:p>
     <w:p>
@@ -466,6 +689,7 @@
     </w:p>
     <w:p>
       <w:r>
+        <w:lastRenderedPageBreak/>
         <w:t xml:space="preserve">To assess bird species composition and presence, an observer walked the transect Monday – Friday from March through April starting at roughly 0800 hours walking at a steady rate, 2 MPH, until complete. In May, transect walks were increased to daily, Sunday – Saturday starting at 0800 hours. </w:t>
       </w:r>
       <w:commentRangeStart w:id="4"/>
@@ -1073,6 +1297,103 @@
   <w16cid:commentId w16cid:paraId="5C269020" w16cid:durableId="20C4B4BD"/>
   <w16cid:commentId w16cid:paraId="4E7411F0" w16cid:durableId="20C4B4BE"/>
 </w16cid:commentsIds>
+</file>
+
+<file path=word/numbering.xml><?xml version="1.0" encoding="utf-8"?>
+<w:numbering xmlns:wpc="http://schemas.microsoft.com/office/word/2010/wordprocessingCanvas" xmlns:cx="http://schemas.microsoft.com/office/drawing/2014/chartex" xmlns:cx1="http://schemas.microsoft.com/office/drawing/2015/9/8/chartex" xmlns:cx2="http://schemas.microsoft.com/office/drawing/2015/10/21/chartex" xmlns:cx3="http://schemas.microsoft.com/office/drawing/2016/5/9/chartex" xmlns:cx4="http://schemas.microsoft.com/office/drawing/2016/5/10/chartex" xmlns:cx5="http://schemas.microsoft.com/office/drawing/2016/5/11/chartex" xmlns:cx6="http://schemas.microsoft.com/office/drawing/2016/5/12/chartex" xmlns:cx7="http://schemas.microsoft.com/office/drawing/2016/5/13/chartex" xmlns:cx8="http://schemas.microsoft.com/office/drawing/2016/5/14/chartex" xmlns:mc="http://schemas.openxmlformats.org/markup-compatibility/2006" xmlns:aink="http://schemas.microsoft.com/office/drawing/2016/ink" xmlns:am3d="http://schemas.microsoft.com/office/drawing/2017/model3d" xmlns:o="urn:schemas-microsoft-com:office:office" xmlns:r="http://schemas.openxmlformats.org/officeDocument/2006/relationships" xmlns:m="http://schemas.openxmlformats.org/officeDocument/2006/math" xmlns:v="urn:schemas-microsoft-com:vml" xmlns:wp14="http://schemas.microsoft.com/office/word/2010/wordprocessingDrawing" xmlns:wp="http://schemas.openxmlformats.org/drawingml/2006/wordprocessingDrawing" xmlns:w10="urn:schemas-microsoft-com:office:word" xmlns:w="http://schemas.openxmlformats.org/wordprocessingml/2006/main" xmlns:w14="http://schemas.microsoft.com/office/word/2010/wordml" xmlns:w15="http://schemas.microsoft.com/office/word/2012/wordml" xmlns:w16cid="http://schemas.microsoft.com/office/word/2016/wordml/cid" xmlns:w16se="http://schemas.microsoft.com/office/word/2015/wordml/symex" xmlns:wpg="http://schemas.microsoft.com/office/word/2010/wordprocessingGroup" xmlns:wpi="http://schemas.microsoft.com/office/word/2010/wordprocessingInk" xmlns:wne="http://schemas.microsoft.com/office/word/2006/wordml" xmlns:wps="http://schemas.microsoft.com/office/word/2010/wordprocessingShape" mc:Ignorable="w14 w15 w16se w16cid wp14">
+  <w:abstractNum w:abstractNumId="0" w15:restartNumberingAfterBreak="0">
+    <w:nsid w:val="32CB50DF"/>
+    <w:multiLevelType w:val="hybridMultilevel"/>
+    <w:tmpl w:val="C8502D7E"/>
+    <w:lvl w:ilvl="0" w:tplc="0409000F">
+      <w:start w:val="1"/>
+      <w:numFmt w:val="decimal"/>
+      <w:lvlText w:val="%1."/>
+      <w:lvlJc w:val="left"/>
+      <w:pPr>
+        <w:ind w:left="720" w:hanging="360"/>
+      </w:pPr>
+      <w:rPr>
+        <w:rFonts w:hint="default"/>
+      </w:rPr>
+    </w:lvl>
+    <w:lvl w:ilvl="1" w:tplc="04090019" w:tentative="1">
+      <w:start w:val="1"/>
+      <w:numFmt w:val="lowerLetter"/>
+      <w:lvlText w:val="%2."/>
+      <w:lvlJc w:val="left"/>
+      <w:pPr>
+        <w:ind w:left="1440" w:hanging="360"/>
+      </w:pPr>
+    </w:lvl>
+    <w:lvl w:ilvl="2" w:tplc="0409001B" w:tentative="1">
+      <w:start w:val="1"/>
+      <w:numFmt w:val="lowerRoman"/>
+      <w:lvlText w:val="%3."/>
+      <w:lvlJc w:val="right"/>
+      <w:pPr>
+        <w:ind w:left="2160" w:hanging="180"/>
+      </w:pPr>
+    </w:lvl>
+    <w:lvl w:ilvl="3" w:tplc="0409000F" w:tentative="1">
+      <w:start w:val="1"/>
+      <w:numFmt w:val="decimal"/>
+      <w:lvlText w:val="%4."/>
+      <w:lvlJc w:val="left"/>
+      <w:pPr>
+        <w:ind w:left="2880" w:hanging="360"/>
+      </w:pPr>
+    </w:lvl>
+    <w:lvl w:ilvl="4" w:tplc="04090019" w:tentative="1">
+      <w:start w:val="1"/>
+      <w:numFmt w:val="lowerLetter"/>
+      <w:lvlText w:val="%5."/>
+      <w:lvlJc w:val="left"/>
+      <w:pPr>
+        <w:ind w:left="3600" w:hanging="360"/>
+      </w:pPr>
+    </w:lvl>
+    <w:lvl w:ilvl="5" w:tplc="0409001B" w:tentative="1">
+      <w:start w:val="1"/>
+      <w:numFmt w:val="lowerRoman"/>
+      <w:lvlText w:val="%6."/>
+      <w:lvlJc w:val="right"/>
+      <w:pPr>
+        <w:ind w:left="4320" w:hanging="180"/>
+      </w:pPr>
+    </w:lvl>
+    <w:lvl w:ilvl="6" w:tplc="0409000F" w:tentative="1">
+      <w:start w:val="1"/>
+      <w:numFmt w:val="decimal"/>
+      <w:lvlText w:val="%7."/>
+      <w:lvlJc w:val="left"/>
+      <w:pPr>
+        <w:ind w:left="5040" w:hanging="360"/>
+      </w:pPr>
+    </w:lvl>
+    <w:lvl w:ilvl="7" w:tplc="04090019" w:tentative="1">
+      <w:start w:val="1"/>
+      <w:numFmt w:val="lowerLetter"/>
+      <w:lvlText w:val="%8."/>
+      <w:lvlJc w:val="left"/>
+      <w:pPr>
+        <w:ind w:left="5760" w:hanging="360"/>
+      </w:pPr>
+    </w:lvl>
+    <w:lvl w:ilvl="8" w:tplc="0409001B" w:tentative="1">
+      <w:start w:val="1"/>
+      <w:numFmt w:val="lowerRoman"/>
+      <w:lvlText w:val="%9."/>
+      <w:lvlJc w:val="right"/>
+      <w:pPr>
+        <w:ind w:left="6480" w:hanging="180"/>
+      </w:pPr>
+    </w:lvl>
+  </w:abstractNum>
+  <w:num w:numId="1">
+    <w:abstractNumId w:val="0"/>
+  </w:num>
+</w:numbering>
 </file>
 
 <file path=word/people.xml><?xml version="1.0" encoding="utf-8"?>
@@ -1613,6 +1934,17 @@
       <w:szCs w:val="32"/>
     </w:rPr>
   </w:style>
+  <w:style w:type="paragraph" w:styleId="ListParagraph">
+    <w:name w:val="List Paragraph"/>
+    <w:basedOn w:val="Normal"/>
+    <w:uiPriority w:val="34"/>
+    <w:qFormat/>
+    <w:rsid w:val="00511804"/>
+    <w:pPr>
+      <w:ind w:left="720"/>
+      <w:contextualSpacing/>
+    </w:pPr>
+  </w:style>
 </w:styles>
 </file>
 

</xml_diff>